<commit_message>
bot token updated in documentation
</commit_message>
<xml_diff>
--- a/Discord Bot with MySQL Integration Documentation.docx
+++ b/Discord Bot with MySQL Integration Documentation.docx
@@ -241,31 +241,7 @@
         <w:rPr>
           <w:rtl w:val="0"/>
         </w:rPr>
-        <w:t xml:space="preserve"> Discord Bot Token: "MTE4NDQ0NjM3MzY4NTM3NDk3Ng.GwvcJn.7_8QCV6tVXYpwydj2Ryr8CuqpDP1sOdVNxHV2E"</w:t>
-      </w:r>
-    </w:p>
-    <w:p>
-      <w:pPr>
-        <w:rPr/>
-      </w:pPr>
-      <w:r>
-        <w:rPr>
-          <w:rtl w:val="0"/>
-        </w:rPr>
-      </w:r>
-    </w:p>
-    <w:p>
-      <w:pPr>
-        <w:pStyle w:val="Heading2"/>
-        <w:rPr/>
-      </w:pPr>
-      <w:bookmarkStart w:colFirst="0" w:colLast="0" w:name="_aj7a1ol30c8d" w:id="5"/>
-      <w:bookmarkEnd w:id="5"/>
-      <w:r>
-        <w:rPr>
-          <w:rtl w:val="0"/>
-        </w:rPr>
-        <w:t xml:space="preserve">- MySQL Database Configuration:</w:t>
+        <w:t xml:space="preserve"> Discord Bot Token: </w:t>
       </w:r>
     </w:p>
     <w:tbl>
@@ -325,9 +301,26 @@
                 <w:shd w:fill="ffffdf" w:val="clear"/>
                 <w:rtl w:val="0"/>
               </w:rPr>
-              <w:t xml:space="preserve">  db_config = {</w:t>
-              <w:br w:type="textWrapping"/>
-              <w:t xml:space="preserve">      </w:t>
+              <w:t xml:space="preserve">bot.</w:t>
+            </w:r>
+            <w:r>
+              <w:rPr>
+                <w:rFonts w:ascii="Consolas" w:cs="Consolas" w:eastAsia="Consolas" w:hAnsi="Consolas"/>
+                <w:b w:val="1"/>
+                <w:color w:val="006666"/>
+                <w:shd w:fill="ffffdf" w:val="clear"/>
+                <w:rtl w:val="0"/>
+              </w:rPr>
+              <w:t xml:space="preserve">run</w:t>
+            </w:r>
+            <w:r>
+              <w:rPr>
+                <w:rFonts w:ascii="Consolas" w:cs="Consolas" w:eastAsia="Consolas" w:hAnsi="Consolas"/>
+                <w:color w:val="000000"/>
+                <w:shd w:fill="ffffdf" w:val="clear"/>
+                <w:rtl w:val="0"/>
+              </w:rPr>
+              <w:t xml:space="preserve">(</w:t>
             </w:r>
             <w:r>
               <w:rPr>
@@ -336,150 +329,16 @@
                 <w:shd w:fill="ffffdf" w:val="clear"/>
                 <w:rtl w:val="0"/>
               </w:rPr>
-              <w:t xml:space="preserve">"host"</w:t>
-            </w:r>
-            <w:r>
-              <w:rPr>
-                <w:rFonts w:ascii="Consolas" w:cs="Consolas" w:eastAsia="Consolas" w:hAnsi="Consolas"/>
-                <w:color w:val="000000"/>
-                <w:shd w:fill="ffffdf" w:val="clear"/>
-                <w:rtl w:val="0"/>
-              </w:rPr>
-              <w:t xml:space="preserve">: </w:t>
-            </w:r>
-            <w:r>
-              <w:rPr>
-                <w:rFonts w:ascii="Consolas" w:cs="Consolas" w:eastAsia="Consolas" w:hAnsi="Consolas"/>
-                <w:color w:val="0080ff"/>
-                <w:shd w:fill="ffffdf" w:val="clear"/>
-                <w:rtl w:val="0"/>
-              </w:rPr>
-              <w:t xml:space="preserve">"sql12.freesqldatabase.com"</w:t>
-            </w:r>
-            <w:r>
-              <w:rPr>
-                <w:rFonts w:ascii="Consolas" w:cs="Consolas" w:eastAsia="Consolas" w:hAnsi="Consolas"/>
-                <w:color w:val="000000"/>
-                <w:shd w:fill="ffffdf" w:val="clear"/>
-                <w:rtl w:val="0"/>
-              </w:rPr>
-              <w:t xml:space="preserve">,</w:t>
-              <w:br w:type="textWrapping"/>
-              <w:t xml:space="preserve">      </w:t>
-            </w:r>
-            <w:r>
-              <w:rPr>
-                <w:rFonts w:ascii="Consolas" w:cs="Consolas" w:eastAsia="Consolas" w:hAnsi="Consolas"/>
-                <w:color w:val="0080ff"/>
-                <w:shd w:fill="ffffdf" w:val="clear"/>
-                <w:rtl w:val="0"/>
-              </w:rPr>
-              <w:t xml:space="preserve">"user"</w:t>
-            </w:r>
-            <w:r>
-              <w:rPr>
-                <w:rFonts w:ascii="Consolas" w:cs="Consolas" w:eastAsia="Consolas" w:hAnsi="Consolas"/>
-                <w:color w:val="000000"/>
-                <w:shd w:fill="ffffdf" w:val="clear"/>
-                <w:rtl w:val="0"/>
-              </w:rPr>
-              <w:t xml:space="preserve">: </w:t>
-            </w:r>
-            <w:r>
-              <w:rPr>
-                <w:rFonts w:ascii="Consolas" w:cs="Consolas" w:eastAsia="Consolas" w:hAnsi="Consolas"/>
-                <w:color w:val="0080ff"/>
-                <w:shd w:fill="ffffdf" w:val="clear"/>
-                <w:rtl w:val="0"/>
-              </w:rPr>
-              <w:t xml:space="preserve">"sql12670091"</w:t>
-            </w:r>
-            <w:r>
-              <w:rPr>
-                <w:rFonts w:ascii="Consolas" w:cs="Consolas" w:eastAsia="Consolas" w:hAnsi="Consolas"/>
-                <w:color w:val="000000"/>
-                <w:shd w:fill="ffffdf" w:val="clear"/>
-                <w:rtl w:val="0"/>
-              </w:rPr>
-              <w:t xml:space="preserve">,</w:t>
-              <w:br w:type="textWrapping"/>
-              <w:t xml:space="preserve">      </w:t>
-            </w:r>
-            <w:r>
-              <w:rPr>
-                <w:rFonts w:ascii="Consolas" w:cs="Consolas" w:eastAsia="Consolas" w:hAnsi="Consolas"/>
-                <w:color w:val="0080ff"/>
-                <w:shd w:fill="ffffdf" w:val="clear"/>
-                <w:rtl w:val="0"/>
-              </w:rPr>
-              <w:t xml:space="preserve">"password"</w:t>
-            </w:r>
-            <w:r>
-              <w:rPr>
-                <w:rFonts w:ascii="Consolas" w:cs="Consolas" w:eastAsia="Consolas" w:hAnsi="Consolas"/>
-                <w:color w:val="000000"/>
-                <w:shd w:fill="ffffdf" w:val="clear"/>
-                <w:rtl w:val="0"/>
-              </w:rPr>
-              <w:t xml:space="preserve">: </w:t>
-            </w:r>
-            <w:r>
-              <w:rPr>
-                <w:rFonts w:ascii="Consolas" w:cs="Consolas" w:eastAsia="Consolas" w:hAnsi="Consolas"/>
-                <w:color w:val="0080ff"/>
-                <w:shd w:fill="ffffdf" w:val="clear"/>
-                <w:rtl w:val="0"/>
-              </w:rPr>
-              <w:t xml:space="preserve">"VCI1TgY3Zx"</w:t>
-            </w:r>
-            <w:r>
-              <w:rPr>
-                <w:rFonts w:ascii="Consolas" w:cs="Consolas" w:eastAsia="Consolas" w:hAnsi="Consolas"/>
-                <w:color w:val="000000"/>
-                <w:shd w:fill="ffffdf" w:val="clear"/>
-                <w:rtl w:val="0"/>
-              </w:rPr>
-              <w:t xml:space="preserve">,</w:t>
-              <w:br w:type="textWrapping"/>
-              <w:t xml:space="preserve">      </w:t>
-            </w:r>
-            <w:r>
-              <w:rPr>
-                <w:rFonts w:ascii="Consolas" w:cs="Consolas" w:eastAsia="Consolas" w:hAnsi="Consolas"/>
-                <w:color w:val="0080ff"/>
-                <w:shd w:fill="ffffdf" w:val="clear"/>
-                <w:rtl w:val="0"/>
-              </w:rPr>
-              <w:t xml:space="preserve">"database"</w:t>
-            </w:r>
-            <w:r>
-              <w:rPr>
-                <w:rFonts w:ascii="Consolas" w:cs="Consolas" w:eastAsia="Consolas" w:hAnsi="Consolas"/>
-                <w:color w:val="000000"/>
-                <w:shd w:fill="ffffdf" w:val="clear"/>
-                <w:rtl w:val="0"/>
-              </w:rPr>
-              <w:t xml:space="preserve">: </w:t>
-            </w:r>
-            <w:r>
-              <w:rPr>
-                <w:rFonts w:ascii="Consolas" w:cs="Consolas" w:eastAsia="Consolas" w:hAnsi="Consolas"/>
-                <w:color w:val="0080ff"/>
-                <w:shd w:fill="ffffdf" w:val="clear"/>
-                <w:rtl w:val="0"/>
-              </w:rPr>
-              <w:t xml:space="preserve">"sql12670091"</w:t>
-            </w:r>
-            <w:r>
-              <w:rPr>
-                <w:rFonts w:ascii="Consolas" w:cs="Consolas" w:eastAsia="Consolas" w:hAnsi="Consolas"/>
-                <w:color w:val="000000"/>
-                <w:shd w:fill="ffffdf" w:val="clear"/>
-                <w:rtl w:val="0"/>
-              </w:rPr>
-              <w:t xml:space="preserve">,</w:t>
-              <w:br w:type="textWrapping"/>
-              <w:t xml:space="preserve">  }</w:t>
+              <w:t xml:space="preserve">'MTE4NDQ0NjM3MzY4NTM3NDk3Ng.G2XcF0.OXYQvy8RX6qtus7XEGu0M5fER3zf6-DBVjf5LE'</w:t>
+            </w:r>
+            <w:r>
+              <w:rPr>
+                <w:rFonts w:ascii="Consolas" w:cs="Consolas" w:eastAsia="Consolas" w:hAnsi="Consolas"/>
+                <w:color w:val="000000"/>
+                <w:shd w:fill="ffffdf" w:val="clear"/>
+                <w:rtl w:val="0"/>
+              </w:rPr>
+              <w:t xml:space="preserve">)</w:t>
             </w:r>
             <w:r>
               <w:rPr>
@@ -502,84 +361,16 @@
     </w:p>
     <w:p>
       <w:pPr>
-        <w:rPr/>
-      </w:pPr>
-      <w:r>
-        <w:rPr>
-          <w:rtl w:val="0"/>
-        </w:rPr>
-      </w:r>
-    </w:p>
-    <w:p>
-      <w:pPr>
-        <w:pStyle w:val="Heading1"/>
-        <w:rPr/>
-      </w:pPr>
-      <w:bookmarkStart w:colFirst="0" w:colLast="0" w:name="_7og9jni2n7x" w:id="6"/>
-      <w:bookmarkEnd w:id="6"/>
-      <w:r>
-        <w:rPr>
-          <w:rtl w:val="0"/>
-        </w:rPr>
-        <w:t xml:space="preserve">Bot Functionality</w:t>
-      </w:r>
-    </w:p>
-    <w:p>
-      <w:pPr>
-        <w:rPr/>
-      </w:pPr>
-      <w:r>
-        <w:rPr>
-          <w:rtl w:val="0"/>
-        </w:rPr>
-      </w:r>
-    </w:p>
-    <w:p>
-      <w:pPr>
         <w:pStyle w:val="Heading2"/>
-        <w:numPr>
-          <w:ilvl w:val="0"/>
-          <w:numId w:val="7"/>
-        </w:numPr>
-        <w:spacing w:after="0" w:afterAutospacing="0"/>
-        <w:ind w:left="720" w:hanging="360"/>
-        <w:rPr/>
-      </w:pPr>
-      <w:bookmarkStart w:colFirst="0" w:colLast="0" w:name="_hx70mg9rpt26" w:id="7"/>
-      <w:bookmarkEnd w:id="7"/>
-      <w:r>
-        <w:rPr>
-          <w:rtl w:val="0"/>
-        </w:rPr>
-        <w:t xml:space="preserve">Authentication Token Generation</w:t>
-      </w:r>
-    </w:p>
-    <w:p>
-      <w:pPr>
-        <w:numPr>
-          <w:ilvl w:val="0"/>
-          <w:numId w:val="6"/>
-        </w:numPr>
-        <w:ind w:left="720" w:hanging="360"/>
-        <w:rPr>
-          <w:u w:val="none"/>
-        </w:rPr>
-      </w:pPr>
-      <w:r>
-        <w:rPr>
-          <w:rtl w:val="0"/>
-        </w:rPr>
-        <w:t xml:space="preserve">When the bot joins a new server (`on_guild_join` event), it generates a unique authentication token using `secrets.token_urlsafe(16)` and inserts the server ID and token into the MySQL database.</w:t>
-      </w:r>
-    </w:p>
-    <w:p>
-      <w:pPr>
-        <w:rPr/>
-      </w:pPr>
-      <w:r>
-        <w:rPr>
-          <w:rtl w:val="0"/>
-        </w:rPr>
+        <w:rPr/>
+      </w:pPr>
+      <w:bookmarkStart w:colFirst="0" w:colLast="0" w:name="_aj7a1ol30c8d" w:id="5"/>
+      <w:bookmarkEnd w:id="5"/>
+      <w:r>
+        <w:rPr>
+          <w:rtl w:val="0"/>
+        </w:rPr>
+        <w:t xml:space="preserve">- MySQL Database Configuration:</w:t>
       </w:r>
     </w:p>
     <w:tbl>
@@ -635,160 +426,165 @@
             <w:r>
               <w:rPr>
                 <w:rFonts w:ascii="Consolas" w:cs="Consolas" w:eastAsia="Consolas" w:hAnsi="Consolas"/>
-                <w:b w:val="1"/>
-                <w:color w:val="924b72"/>
-                <w:shd w:fill="ffffdf" w:val="clear"/>
-                <w:rtl w:val="0"/>
-              </w:rPr>
-              <w:t xml:space="preserve">@bot.event</w:t>
-            </w:r>
-            <w:r>
-              <w:rPr>
-                <w:rFonts w:ascii="Consolas" w:cs="Consolas" w:eastAsia="Consolas" w:hAnsi="Consolas"/>
-                <w:color w:val="000000"/>
-                <w:shd w:fill="ffffdf" w:val="clear"/>
-                <w:rtl w:val="0"/>
-              </w:rPr>
+                <w:color w:val="000000"/>
+                <w:shd w:fill="ffffdf" w:val="clear"/>
+                <w:rtl w:val="0"/>
+              </w:rPr>
+              <w:t xml:space="preserve">  db_config = {</w:t>
               <w:br w:type="textWrapping"/>
-            </w:r>
-            <w:r>
-              <w:rPr>
-                <w:rFonts w:ascii="Consolas" w:cs="Consolas" w:eastAsia="Consolas" w:hAnsi="Consolas"/>
-                <w:b w:val="1"/>
-                <w:color w:val="006666"/>
-                <w:shd w:fill="ffffdf" w:val="clear"/>
-                <w:rtl w:val="0"/>
-              </w:rPr>
-              <w:t xml:space="preserve">async</w:t>
-            </w:r>
-            <w:r>
-              <w:rPr>
-                <w:rFonts w:ascii="Consolas" w:cs="Consolas" w:eastAsia="Consolas" w:hAnsi="Consolas"/>
-                <w:color w:val="000000"/>
-                <w:shd w:fill="ffffdf" w:val="clear"/>
-                <w:rtl w:val="0"/>
-              </w:rPr>
-              <w:t xml:space="preserve"> </w:t>
-            </w:r>
-            <w:r>
-              <w:rPr>
-                <w:rFonts w:ascii="Consolas" w:cs="Consolas" w:eastAsia="Consolas" w:hAnsi="Consolas"/>
-                <w:b w:val="1"/>
-                <w:color w:val="006666"/>
-                <w:shd w:fill="ffffdf" w:val="clear"/>
-                <w:rtl w:val="0"/>
-              </w:rPr>
-              <w:t xml:space="preserve">def</w:t>
-            </w:r>
-            <w:r>
-              <w:rPr>
-                <w:rFonts w:ascii="Consolas" w:cs="Consolas" w:eastAsia="Consolas" w:hAnsi="Consolas"/>
-                <w:color w:val="000000"/>
-                <w:shd w:fill="ffffdf" w:val="clear"/>
-                <w:rtl w:val="0"/>
-              </w:rPr>
-              <w:t xml:space="preserve"> </w:t>
-            </w:r>
-            <w:r>
-              <w:rPr>
-                <w:rFonts w:ascii="Consolas" w:cs="Consolas" w:eastAsia="Consolas" w:hAnsi="Consolas"/>
-                <w:color w:val="006666"/>
-                <w:shd w:fill="ffffdf" w:val="clear"/>
-                <w:rtl w:val="0"/>
-              </w:rPr>
-              <w:t xml:space="preserve">on_guild_join</w:t>
-            </w:r>
-            <w:r>
-              <w:rPr>
-                <w:rFonts w:ascii="Consolas" w:cs="Consolas" w:eastAsia="Consolas" w:hAnsi="Consolas"/>
-                <w:color w:val="000000"/>
-                <w:shd w:fill="ffffdf" w:val="clear"/>
-                <w:rtl w:val="0"/>
-              </w:rPr>
-              <w:t xml:space="preserve">(guild):</w:t>
+              <w:t xml:space="preserve">      </w:t>
+            </w:r>
+            <w:r>
+              <w:rPr>
+                <w:rFonts w:ascii="Consolas" w:cs="Consolas" w:eastAsia="Consolas" w:hAnsi="Consolas"/>
+                <w:color w:val="0080ff"/>
+                <w:shd w:fill="ffffdf" w:val="clear"/>
+                <w:rtl w:val="0"/>
+              </w:rPr>
+              <w:t xml:space="preserve">"host"</w:t>
+            </w:r>
+            <w:r>
+              <w:rPr>
+                <w:rFonts w:ascii="Consolas" w:cs="Consolas" w:eastAsia="Consolas" w:hAnsi="Consolas"/>
+                <w:color w:val="000000"/>
+                <w:shd w:fill="ffffdf" w:val="clear"/>
+                <w:rtl w:val="0"/>
+              </w:rPr>
+              <w:t xml:space="preserve">: </w:t>
+            </w:r>
+            <w:r>
+              <w:rPr>
+                <w:rFonts w:ascii="Consolas" w:cs="Consolas" w:eastAsia="Consolas" w:hAnsi="Consolas"/>
+                <w:color w:val="0080ff"/>
+                <w:shd w:fill="ffffdf" w:val="clear"/>
+                <w:rtl w:val="0"/>
+              </w:rPr>
+              <w:t xml:space="preserve">"sql12.freesqldatabase.com"</w:t>
+            </w:r>
+            <w:r>
+              <w:rPr>
+                <w:rFonts w:ascii="Consolas" w:cs="Consolas" w:eastAsia="Consolas" w:hAnsi="Consolas"/>
+                <w:color w:val="000000"/>
+                <w:shd w:fill="ffffdf" w:val="clear"/>
+                <w:rtl w:val="0"/>
+              </w:rPr>
+              <w:t xml:space="preserve">,</w:t>
               <w:br w:type="textWrapping"/>
-              <w:t xml:space="preserve">    </w:t>
-            </w:r>
-            <w:r>
-              <w:rPr>
-                <w:rFonts w:ascii="Consolas" w:cs="Consolas" w:eastAsia="Consolas" w:hAnsi="Consolas"/>
-                <w:color w:val="00aaaa"/>
-                <w:shd w:fill="ffffdf" w:val="clear"/>
-                <w:rtl w:val="0"/>
-              </w:rPr>
-              <w:t xml:space="preserve"># Generate a unique auth token for the new server</w:t>
-            </w:r>
-            <w:r>
-              <w:rPr>
-                <w:rFonts w:ascii="Consolas" w:cs="Consolas" w:eastAsia="Consolas" w:hAnsi="Consolas"/>
-                <w:color w:val="000000"/>
-                <w:shd w:fill="ffffdf" w:val="clear"/>
-                <w:rtl w:val="0"/>
-              </w:rPr>
+              <w:t xml:space="preserve">      </w:t>
+            </w:r>
+            <w:r>
+              <w:rPr>
+                <w:rFonts w:ascii="Consolas" w:cs="Consolas" w:eastAsia="Consolas" w:hAnsi="Consolas"/>
+                <w:color w:val="0080ff"/>
+                <w:shd w:fill="ffffdf" w:val="clear"/>
+                <w:rtl w:val="0"/>
+              </w:rPr>
+              <w:t xml:space="preserve">"user"</w:t>
+            </w:r>
+            <w:r>
+              <w:rPr>
+                <w:rFonts w:ascii="Consolas" w:cs="Consolas" w:eastAsia="Consolas" w:hAnsi="Consolas"/>
+                <w:color w:val="000000"/>
+                <w:shd w:fill="ffffdf" w:val="clear"/>
+                <w:rtl w:val="0"/>
+              </w:rPr>
+              <w:t xml:space="preserve">: </w:t>
+            </w:r>
+            <w:r>
+              <w:rPr>
+                <w:rFonts w:ascii="Consolas" w:cs="Consolas" w:eastAsia="Consolas" w:hAnsi="Consolas"/>
+                <w:color w:val="0080ff"/>
+                <w:shd w:fill="ffffdf" w:val="clear"/>
+                <w:rtl w:val="0"/>
+              </w:rPr>
+              <w:t xml:space="preserve">"sql12670091"</w:t>
+            </w:r>
+            <w:r>
+              <w:rPr>
+                <w:rFonts w:ascii="Consolas" w:cs="Consolas" w:eastAsia="Consolas" w:hAnsi="Consolas"/>
+                <w:color w:val="000000"/>
+                <w:shd w:fill="ffffdf" w:val="clear"/>
+                <w:rtl w:val="0"/>
+              </w:rPr>
+              <w:t xml:space="preserve">,</w:t>
               <w:br w:type="textWrapping"/>
-              <w:t xml:space="preserve">    auth_token = secrets.token_urlsafe(16)  </w:t>
-            </w:r>
-            <w:r>
-              <w:rPr>
-                <w:rFonts w:ascii="Consolas" w:cs="Consolas" w:eastAsia="Consolas" w:hAnsi="Consolas"/>
-                <w:color w:val="00aaaa"/>
-                <w:shd w:fill="ffffdf" w:val="clear"/>
-                <w:rtl w:val="0"/>
-              </w:rPr>
-              <w:t xml:space="preserve"># Change the length as needed</w:t>
-            </w:r>
-            <w:r>
-              <w:rPr>
-                <w:rFonts w:ascii="Consolas" w:cs="Consolas" w:eastAsia="Consolas" w:hAnsi="Consolas"/>
-                <w:color w:val="000000"/>
-                <w:shd w:fill="ffffdf" w:val="clear"/>
-                <w:rtl w:val="0"/>
-              </w:rPr>
+              <w:t xml:space="preserve">      </w:t>
+            </w:r>
+            <w:r>
+              <w:rPr>
+                <w:rFonts w:ascii="Consolas" w:cs="Consolas" w:eastAsia="Consolas" w:hAnsi="Consolas"/>
+                <w:color w:val="0080ff"/>
+                <w:shd w:fill="ffffdf" w:val="clear"/>
+                <w:rtl w:val="0"/>
+              </w:rPr>
+              <w:t xml:space="preserve">"password"</w:t>
+            </w:r>
+            <w:r>
+              <w:rPr>
+                <w:rFonts w:ascii="Consolas" w:cs="Consolas" w:eastAsia="Consolas" w:hAnsi="Consolas"/>
+                <w:color w:val="000000"/>
+                <w:shd w:fill="ffffdf" w:val="clear"/>
+                <w:rtl w:val="0"/>
+              </w:rPr>
+              <w:t xml:space="preserve">: </w:t>
+            </w:r>
+            <w:r>
+              <w:rPr>
+                <w:rFonts w:ascii="Consolas" w:cs="Consolas" w:eastAsia="Consolas" w:hAnsi="Consolas"/>
+                <w:color w:val="0080ff"/>
+                <w:shd w:fill="ffffdf" w:val="clear"/>
+                <w:rtl w:val="0"/>
+              </w:rPr>
+              <w:t xml:space="preserve">"VCI1TgY3Zx"</w:t>
+            </w:r>
+            <w:r>
+              <w:rPr>
+                <w:rFonts w:ascii="Consolas" w:cs="Consolas" w:eastAsia="Consolas" w:hAnsi="Consolas"/>
+                <w:color w:val="000000"/>
+                <w:shd w:fill="ffffdf" w:val="clear"/>
+                <w:rtl w:val="0"/>
+              </w:rPr>
+              <w:t xml:space="preserve">,</w:t>
               <w:br w:type="textWrapping"/>
+              <w:t xml:space="preserve">      </w:t>
+            </w:r>
+            <w:r>
+              <w:rPr>
+                <w:rFonts w:ascii="Consolas" w:cs="Consolas" w:eastAsia="Consolas" w:hAnsi="Consolas"/>
+                <w:color w:val="0080ff"/>
+                <w:shd w:fill="ffffdf" w:val="clear"/>
+                <w:rtl w:val="0"/>
+              </w:rPr>
+              <w:t xml:space="preserve">"database"</w:t>
+            </w:r>
+            <w:r>
+              <w:rPr>
+                <w:rFonts w:ascii="Consolas" w:cs="Consolas" w:eastAsia="Consolas" w:hAnsi="Consolas"/>
+                <w:color w:val="000000"/>
+                <w:shd w:fill="ffffdf" w:val="clear"/>
+                <w:rtl w:val="0"/>
+              </w:rPr>
+              <w:t xml:space="preserve">: </w:t>
+            </w:r>
+            <w:r>
+              <w:rPr>
+                <w:rFonts w:ascii="Consolas" w:cs="Consolas" w:eastAsia="Consolas" w:hAnsi="Consolas"/>
+                <w:color w:val="0080ff"/>
+                <w:shd w:fill="ffffdf" w:val="clear"/>
+                <w:rtl w:val="0"/>
+              </w:rPr>
+              <w:t xml:space="preserve">"sql12670091"</w:t>
+            </w:r>
+            <w:r>
+              <w:rPr>
+                <w:rFonts w:ascii="Consolas" w:cs="Consolas" w:eastAsia="Consolas" w:hAnsi="Consolas"/>
+                <w:color w:val="000000"/>
+                <w:shd w:fill="ffffdf" w:val="clear"/>
+                <w:rtl w:val="0"/>
+              </w:rPr>
+              <w:t xml:space="preserve">,</w:t>
               <w:br w:type="textWrapping"/>
-              <w:t xml:space="preserve">    </w:t>
-            </w:r>
-            <w:r>
-              <w:rPr>
-                <w:rFonts w:ascii="Consolas" w:cs="Consolas" w:eastAsia="Consolas" w:hAnsi="Consolas"/>
-                <w:color w:val="00aaaa"/>
-                <w:shd w:fill="ffffdf" w:val="clear"/>
-                <w:rtl w:val="0"/>
-              </w:rPr>
-              <w:t xml:space="preserve"># Insert the server ID and auth token into the database</w:t>
-            </w:r>
-            <w:r>
-              <w:rPr>
-                <w:rFonts w:ascii="Consolas" w:cs="Consolas" w:eastAsia="Consolas" w:hAnsi="Consolas"/>
-                <w:color w:val="000000"/>
-                <w:shd w:fill="ffffdf" w:val="clear"/>
-                <w:rtl w:val="0"/>
-              </w:rPr>
-              <w:br w:type="textWrapping"/>
-              <w:t xml:space="preserve">    insert_query = </w:t>
-            </w:r>
-            <w:r>
-              <w:rPr>
-                <w:rFonts w:ascii="Consolas" w:cs="Consolas" w:eastAsia="Consolas" w:hAnsi="Consolas"/>
-                <w:color w:val="0080ff"/>
-                <w:shd w:fill="ffffdf" w:val="clear"/>
-                <w:rtl w:val="0"/>
-              </w:rPr>
-              <w:t xml:space="preserve">"INSERT INTO auth_tokens (server_id, auth_token) VALUES (%s, %s)"</w:t>
-            </w:r>
-            <w:r>
-              <w:rPr>
-                <w:rFonts w:ascii="Consolas" w:cs="Consolas" w:eastAsia="Consolas" w:hAnsi="Consolas"/>
-                <w:color w:val="000000"/>
-                <w:shd w:fill="ffffdf" w:val="clear"/>
-                <w:rtl w:val="0"/>
-              </w:rPr>
-              <w:br w:type="textWrapping"/>
-              <w:t xml:space="preserve">    data = (guild.id, auth_token)</w:t>
-              <w:br w:type="textWrapping"/>
-              <w:t xml:space="preserve">    cursor.execute(insert_query, data)</w:t>
-              <w:br w:type="textWrapping"/>
-              <w:t xml:space="preserve">    db.commit()</w:t>
+              <w:t xml:space="preserve">  }</w:t>
             </w:r>
             <w:r>
               <w:rPr>
@@ -807,6 +603,30 @@
         <w:rPr>
           <w:rtl w:val="0"/>
         </w:rPr>
+      </w:r>
+    </w:p>
+    <w:p>
+      <w:pPr>
+        <w:rPr/>
+      </w:pPr>
+      <w:r>
+        <w:rPr>
+          <w:rtl w:val="0"/>
+        </w:rPr>
+      </w:r>
+    </w:p>
+    <w:p>
+      <w:pPr>
+        <w:pStyle w:val="Heading1"/>
+        <w:rPr/>
+      </w:pPr>
+      <w:bookmarkStart w:colFirst="0" w:colLast="0" w:name="_7og9jni2n7x" w:id="6"/>
+      <w:bookmarkEnd w:id="6"/>
+      <w:r>
+        <w:rPr>
+          <w:rtl w:val="0"/>
+        </w:rPr>
+        <w:t xml:space="preserve">Bot Functionality</w:t>
       </w:r>
     </w:p>
     <w:p>
@@ -830,20 +650,20 @@
         <w:ind w:left="720" w:hanging="360"/>
         <w:rPr/>
       </w:pPr>
-      <w:bookmarkStart w:colFirst="0" w:colLast="0" w:name="_f1365m8n4btg" w:id="8"/>
-      <w:bookmarkEnd w:id="8"/>
-      <w:r>
-        <w:rPr>
-          <w:rtl w:val="0"/>
-        </w:rPr>
-        <w:t xml:space="preserve">Hello Command</w:t>
+      <w:bookmarkStart w:colFirst="0" w:colLast="0" w:name="_hx70mg9rpt26" w:id="7"/>
+      <w:bookmarkEnd w:id="7"/>
+      <w:r>
+        <w:rPr>
+          <w:rtl w:val="0"/>
+        </w:rPr>
+        <w:t xml:space="preserve">Authentication Token Generation</w:t>
       </w:r>
     </w:p>
     <w:p>
       <w:pPr>
         <w:numPr>
           <w:ilvl w:val="0"/>
-          <w:numId w:val="5"/>
+          <w:numId w:val="6"/>
         </w:numPr>
         <w:ind w:left="720" w:hanging="360"/>
         <w:rPr>
@@ -854,7 +674,7 @@
         <w:rPr>
           <w:rtl w:val="0"/>
         </w:rPr>
-        <w:t xml:space="preserve">The bot responds to the `g!hello` command by printing "Hello World" along with the server name. It checks if the authentication token for the server exists in the database.</w:t>
+        <w:t xml:space="preserve">When the bot joins a new server (`on_guild_join` event), it generates a unique authentication token using `secrets.token_urlsafe(16)` and inserts the server ID and token into the MySQL database.</w:t>
       </w:r>
     </w:p>
     <w:p>
@@ -925,7 +745,7 @@
                 <w:shd w:fill="ffffdf" w:val="clear"/>
                 <w:rtl w:val="0"/>
               </w:rPr>
-              <w:t xml:space="preserve">@bot.command(name='hello', help='Print "Hello World" along with the server name')</w:t>
+              <w:t xml:space="preserve">@bot.event</w:t>
             </w:r>
             <w:r>
               <w:rPr>
@@ -981,140 +801,76 @@
                 <w:shd w:fill="ffffdf" w:val="clear"/>
                 <w:rtl w:val="0"/>
               </w:rPr>
-              <w:t xml:space="preserve">hello</w:t>
-            </w:r>
-            <w:r>
-              <w:rPr>
-                <w:rFonts w:ascii="Consolas" w:cs="Consolas" w:eastAsia="Consolas" w:hAnsi="Consolas"/>
-                <w:color w:val="000000"/>
-                <w:shd w:fill="ffffdf" w:val="clear"/>
-                <w:rtl w:val="0"/>
-              </w:rPr>
-              <w:t xml:space="preserve">(ctx):</w:t>
-              <w:br w:type="textWrapping"/>
-              <w:t xml:space="preserve">    server_id = ctx.guild.id</w:t>
-              <w:br w:type="textWrapping"/>
-              <w:t xml:space="preserve">    auth_token = get_auth_token(server_id)</w:t>
+              <w:t xml:space="preserve">on_guild_join</w:t>
+            </w:r>
+            <w:r>
+              <w:rPr>
+                <w:rFonts w:ascii="Consolas" w:cs="Consolas" w:eastAsia="Consolas" w:hAnsi="Consolas"/>
+                <w:color w:val="000000"/>
+                <w:shd w:fill="ffffdf" w:val="clear"/>
+                <w:rtl w:val="0"/>
+              </w:rPr>
+              <w:t xml:space="preserve">(guild):</w:t>
               <w:br w:type="textWrapping"/>
               <w:t xml:space="preserve">    </w:t>
             </w:r>
             <w:r>
               <w:rPr>
                 <w:rFonts w:ascii="Consolas" w:cs="Consolas" w:eastAsia="Consolas" w:hAnsi="Consolas"/>
-                <w:b w:val="1"/>
-                <w:color w:val="006666"/>
-                <w:shd w:fill="ffffdf" w:val="clear"/>
-                <w:rtl w:val="0"/>
-              </w:rPr>
-              <w:t xml:space="preserve">if</w:t>
-            </w:r>
-            <w:r>
-              <w:rPr>
-                <w:rFonts w:ascii="Consolas" w:cs="Consolas" w:eastAsia="Consolas" w:hAnsi="Consolas"/>
-                <w:color w:val="000000"/>
-                <w:shd w:fill="ffffdf" w:val="clear"/>
-                <w:rtl w:val="0"/>
-              </w:rPr>
-              <w:t xml:space="preserve"> auth_token:</w:t>
+                <w:color w:val="00aaaa"/>
+                <w:shd w:fill="ffffdf" w:val="clear"/>
+                <w:rtl w:val="0"/>
+              </w:rPr>
+              <w:t xml:space="preserve"># Generate a unique auth token for the new server</w:t>
+            </w:r>
+            <w:r>
+              <w:rPr>
+                <w:rFonts w:ascii="Consolas" w:cs="Consolas" w:eastAsia="Consolas" w:hAnsi="Consolas"/>
+                <w:color w:val="000000"/>
+                <w:shd w:fill="ffffdf" w:val="clear"/>
+                <w:rtl w:val="0"/>
+              </w:rPr>
               <w:br w:type="textWrapping"/>
-              <w:t xml:space="preserve">        </w:t>
-            </w:r>
-            <w:r>
-              <w:rPr>
-                <w:rFonts w:ascii="Consolas" w:cs="Consolas" w:eastAsia="Consolas" w:hAnsi="Consolas"/>
-                <w:b w:val="1"/>
-                <w:color w:val="006666"/>
-                <w:shd w:fill="ffffdf" w:val="clear"/>
-                <w:rtl w:val="0"/>
-              </w:rPr>
-              <w:t xml:space="preserve">await</w:t>
-            </w:r>
-            <w:r>
-              <w:rPr>
-                <w:rFonts w:ascii="Consolas" w:cs="Consolas" w:eastAsia="Consolas" w:hAnsi="Consolas"/>
-                <w:color w:val="000000"/>
-                <w:shd w:fill="ffffdf" w:val="clear"/>
-                <w:rtl w:val="0"/>
-              </w:rPr>
-              <w:t xml:space="preserve"> ctx.send(</w:t>
-            </w:r>
-            <w:r>
-              <w:rPr>
-                <w:rFonts w:ascii="Consolas" w:cs="Consolas" w:eastAsia="Consolas" w:hAnsi="Consolas"/>
-                <w:color w:val="0080ff"/>
-                <w:shd w:fill="ffffdf" w:val="clear"/>
-                <w:rtl w:val="0"/>
-              </w:rPr>
-              <w:t xml:space="preserve">f'Hello World </w:t>
-            </w:r>
-            <w:r>
-              <w:rPr>
-                <w:rFonts w:ascii="Consolas" w:cs="Consolas" w:eastAsia="Consolas" w:hAnsi="Consolas"/>
-                <w:color w:val="000000"/>
-                <w:shd w:fill="ffffdf" w:val="clear"/>
-                <w:rtl w:val="0"/>
-              </w:rPr>
-              <w:t xml:space="preserve">{ctx.guild.name}</w:t>
-            </w:r>
-            <w:r>
-              <w:rPr>
-                <w:rFonts w:ascii="Consolas" w:cs="Consolas" w:eastAsia="Consolas" w:hAnsi="Consolas"/>
-                <w:color w:val="0080ff"/>
-                <w:shd w:fill="ffffdf" w:val="clear"/>
-                <w:rtl w:val="0"/>
-              </w:rPr>
-              <w:t xml:space="preserve">!'</w:t>
-            </w:r>
-            <w:r>
-              <w:rPr>
-                <w:rFonts w:ascii="Consolas" w:cs="Consolas" w:eastAsia="Consolas" w:hAnsi="Consolas"/>
-                <w:color w:val="000000"/>
-                <w:shd w:fill="ffffdf" w:val="clear"/>
-                <w:rtl w:val="0"/>
-              </w:rPr>
-              <w:t xml:space="preserve">)</w:t>
+              <w:t xml:space="preserve">    auth_token = secrets.token_urlsafe(16)  </w:t>
+            </w:r>
+            <w:r>
+              <w:rPr>
+                <w:rFonts w:ascii="Consolas" w:cs="Consolas" w:eastAsia="Consolas" w:hAnsi="Consolas"/>
+                <w:color w:val="00aaaa"/>
+                <w:shd w:fill="ffffdf" w:val="clear"/>
+                <w:rtl w:val="0"/>
+              </w:rPr>
+              <w:t xml:space="preserve"># Change the length as needed</w:t>
+            </w:r>
+            <w:r>
+              <w:rPr>
+                <w:rFonts w:ascii="Consolas" w:cs="Consolas" w:eastAsia="Consolas" w:hAnsi="Consolas"/>
+                <w:color w:val="000000"/>
+                <w:shd w:fill="ffffdf" w:val="clear"/>
+                <w:rtl w:val="0"/>
+              </w:rPr>
+              <w:br w:type="textWrapping"/>
               <w:br w:type="textWrapping"/>
               <w:t xml:space="preserve">    </w:t>
             </w:r>
             <w:r>
               <w:rPr>
                 <w:rFonts w:ascii="Consolas" w:cs="Consolas" w:eastAsia="Consolas" w:hAnsi="Consolas"/>
-                <w:b w:val="1"/>
-                <w:color w:val="006666"/>
-                <w:shd w:fill="ffffdf" w:val="clear"/>
-                <w:rtl w:val="0"/>
-              </w:rPr>
-              <w:t xml:space="preserve">else</w:t>
-            </w:r>
-            <w:r>
-              <w:rPr>
-                <w:rFonts w:ascii="Consolas" w:cs="Consolas" w:eastAsia="Consolas" w:hAnsi="Consolas"/>
-                <w:color w:val="000000"/>
-                <w:shd w:fill="ffffdf" w:val="clear"/>
-                <w:rtl w:val="0"/>
-              </w:rPr>
-              <w:t xml:space="preserve">:</w:t>
+                <w:color w:val="00aaaa"/>
+                <w:shd w:fill="ffffdf" w:val="clear"/>
+                <w:rtl w:val="0"/>
+              </w:rPr>
+              <w:t xml:space="preserve"># Insert the server ID and auth token into the database</w:t>
+            </w:r>
+            <w:r>
+              <w:rPr>
+                <w:rFonts w:ascii="Consolas" w:cs="Consolas" w:eastAsia="Consolas" w:hAnsi="Consolas"/>
+                <w:color w:val="000000"/>
+                <w:shd w:fill="ffffdf" w:val="clear"/>
+                <w:rtl w:val="0"/>
+              </w:rPr>
               <w:br w:type="textWrapping"/>
-              <w:t xml:space="preserve">        </w:t>
-            </w:r>
-            <w:r>
-              <w:rPr>
-                <w:rFonts w:ascii="Consolas" w:cs="Consolas" w:eastAsia="Consolas" w:hAnsi="Consolas"/>
-                <w:b w:val="1"/>
-                <w:color w:val="006666"/>
-                <w:shd w:fill="ffffdf" w:val="clear"/>
-                <w:rtl w:val="0"/>
-              </w:rPr>
-              <w:t xml:space="preserve">await</w:t>
-            </w:r>
-            <w:r>
-              <w:rPr>
-                <w:rFonts w:ascii="Consolas" w:cs="Consolas" w:eastAsia="Consolas" w:hAnsi="Consolas"/>
-                <w:color w:val="000000"/>
-                <w:shd w:fill="ffffdf" w:val="clear"/>
-                <w:rtl w:val="0"/>
-              </w:rPr>
-              <w:t xml:space="preserve"> ctx.send(</w:t>
+              <w:t xml:space="preserve">    insert_query = </w:t>
             </w:r>
             <w:r>
               <w:rPr>
@@ -1123,16 +879,21 @@
                 <w:shd w:fill="ffffdf" w:val="clear"/>
                 <w:rtl w:val="0"/>
               </w:rPr>
-              <w:t xml:space="preserve">'Authentication token not found. Please add the bot to the server again.'</w:t>
-            </w:r>
-            <w:r>
-              <w:rPr>
-                <w:rFonts w:ascii="Consolas" w:cs="Consolas" w:eastAsia="Consolas" w:hAnsi="Consolas"/>
-                <w:color w:val="000000"/>
-                <w:shd w:fill="ffffdf" w:val="clear"/>
-                <w:rtl w:val="0"/>
-              </w:rPr>
-              <w:t xml:space="preserve">)</w:t>
+              <w:t xml:space="preserve">"INSERT INTO auth_tokens (server_id, auth_token) VALUES (%s, %s)"</w:t>
+            </w:r>
+            <w:r>
+              <w:rPr>
+                <w:rFonts w:ascii="Consolas" w:cs="Consolas" w:eastAsia="Consolas" w:hAnsi="Consolas"/>
+                <w:color w:val="000000"/>
+                <w:shd w:fill="ffffdf" w:val="clear"/>
+                <w:rtl w:val="0"/>
+              </w:rPr>
+              <w:br w:type="textWrapping"/>
+              <w:t xml:space="preserve">    data = (guild.id, auth_token)</w:t>
+              <w:br w:type="textWrapping"/>
+              <w:t xml:space="preserve">    cursor.execute(insert_query, data)</w:t>
+              <w:br w:type="textWrapping"/>
+              <w:t xml:space="preserve">    db.commit()</w:t>
             </w:r>
             <w:r>
               <w:rPr>
@@ -1143,6 +904,16 @@
         </w:tc>
       </w:tr>
     </w:tbl>
+    <w:p>
+      <w:pPr>
+        <w:rPr/>
+      </w:pPr>
+      <w:r>
+        <w:rPr>
+          <w:rtl w:val="0"/>
+        </w:rPr>
+      </w:r>
+    </w:p>
     <w:p>
       <w:pPr>
         <w:rPr/>
@@ -1164,20 +935,20 @@
         <w:ind w:left="720" w:hanging="360"/>
         <w:rPr/>
       </w:pPr>
-      <w:bookmarkStart w:colFirst="0" w:colLast="0" w:name="_gk2rh6co1827" w:id="9"/>
-      <w:bookmarkEnd w:id="9"/>
-      <w:r>
-        <w:rPr>
-          <w:rtl w:val="0"/>
-        </w:rPr>
-        <w:t xml:space="preserve">Get Auth Token Function</w:t>
+      <w:bookmarkStart w:colFirst="0" w:colLast="0" w:name="_f1365m8n4btg" w:id="8"/>
+      <w:bookmarkEnd w:id="8"/>
+      <w:r>
+        <w:rPr>
+          <w:rtl w:val="0"/>
+        </w:rPr>
+        <w:t xml:space="preserve">Hello Command</w:t>
       </w:r>
     </w:p>
     <w:p>
       <w:pPr>
         <w:numPr>
           <w:ilvl w:val="0"/>
-          <w:numId w:val="2"/>
+          <w:numId w:val="5"/>
         </w:numPr>
         <w:ind w:left="720" w:hanging="360"/>
         <w:rPr>
@@ -1188,7 +959,7 @@
         <w:rPr>
           <w:rtl w:val="0"/>
         </w:rPr>
-        <w:t xml:space="preserve">The `get_auth_token` function retrieves the authentication token for a given server ID from the MySQL database.</w:t>
+        <w:t xml:space="preserve">The bot responds to the `g!hello` command by printing "Hello World" along with the server name. It checks if the authentication token for the server exists in the database.</w:t>
       </w:r>
     </w:p>
     <w:p>
@@ -1255,6 +1026,340 @@
               <w:rPr>
                 <w:rFonts w:ascii="Consolas" w:cs="Consolas" w:eastAsia="Consolas" w:hAnsi="Consolas"/>
                 <w:b w:val="1"/>
+                <w:color w:val="924b72"/>
+                <w:shd w:fill="ffffdf" w:val="clear"/>
+                <w:rtl w:val="0"/>
+              </w:rPr>
+              <w:t xml:space="preserve">@bot.command(name='hello', help='Print "Hello World" along with the server name')</w:t>
+            </w:r>
+            <w:r>
+              <w:rPr>
+                <w:rFonts w:ascii="Consolas" w:cs="Consolas" w:eastAsia="Consolas" w:hAnsi="Consolas"/>
+                <w:color w:val="000000"/>
+                <w:shd w:fill="ffffdf" w:val="clear"/>
+                <w:rtl w:val="0"/>
+              </w:rPr>
+              <w:br w:type="textWrapping"/>
+            </w:r>
+            <w:r>
+              <w:rPr>
+                <w:rFonts w:ascii="Consolas" w:cs="Consolas" w:eastAsia="Consolas" w:hAnsi="Consolas"/>
+                <w:b w:val="1"/>
+                <w:color w:val="006666"/>
+                <w:shd w:fill="ffffdf" w:val="clear"/>
+                <w:rtl w:val="0"/>
+              </w:rPr>
+              <w:t xml:space="preserve">async</w:t>
+            </w:r>
+            <w:r>
+              <w:rPr>
+                <w:rFonts w:ascii="Consolas" w:cs="Consolas" w:eastAsia="Consolas" w:hAnsi="Consolas"/>
+                <w:color w:val="000000"/>
+                <w:shd w:fill="ffffdf" w:val="clear"/>
+                <w:rtl w:val="0"/>
+              </w:rPr>
+              <w:t xml:space="preserve"> </w:t>
+            </w:r>
+            <w:r>
+              <w:rPr>
+                <w:rFonts w:ascii="Consolas" w:cs="Consolas" w:eastAsia="Consolas" w:hAnsi="Consolas"/>
+                <w:b w:val="1"/>
+                <w:color w:val="006666"/>
+                <w:shd w:fill="ffffdf" w:val="clear"/>
+                <w:rtl w:val="0"/>
+              </w:rPr>
+              <w:t xml:space="preserve">def</w:t>
+            </w:r>
+            <w:r>
+              <w:rPr>
+                <w:rFonts w:ascii="Consolas" w:cs="Consolas" w:eastAsia="Consolas" w:hAnsi="Consolas"/>
+                <w:color w:val="000000"/>
+                <w:shd w:fill="ffffdf" w:val="clear"/>
+                <w:rtl w:val="0"/>
+              </w:rPr>
+              <w:t xml:space="preserve"> </w:t>
+            </w:r>
+            <w:r>
+              <w:rPr>
+                <w:rFonts w:ascii="Consolas" w:cs="Consolas" w:eastAsia="Consolas" w:hAnsi="Consolas"/>
+                <w:color w:val="006666"/>
+                <w:shd w:fill="ffffdf" w:val="clear"/>
+                <w:rtl w:val="0"/>
+              </w:rPr>
+              <w:t xml:space="preserve">hello</w:t>
+            </w:r>
+            <w:r>
+              <w:rPr>
+                <w:rFonts w:ascii="Consolas" w:cs="Consolas" w:eastAsia="Consolas" w:hAnsi="Consolas"/>
+                <w:color w:val="000000"/>
+                <w:shd w:fill="ffffdf" w:val="clear"/>
+                <w:rtl w:val="0"/>
+              </w:rPr>
+              <w:t xml:space="preserve">(ctx):</w:t>
+              <w:br w:type="textWrapping"/>
+              <w:t xml:space="preserve">    server_id = ctx.guild.id</w:t>
+              <w:br w:type="textWrapping"/>
+              <w:t xml:space="preserve">    auth_token = get_auth_token(server_id)</w:t>
+              <w:br w:type="textWrapping"/>
+              <w:t xml:space="preserve">    </w:t>
+            </w:r>
+            <w:r>
+              <w:rPr>
+                <w:rFonts w:ascii="Consolas" w:cs="Consolas" w:eastAsia="Consolas" w:hAnsi="Consolas"/>
+                <w:b w:val="1"/>
+                <w:color w:val="006666"/>
+                <w:shd w:fill="ffffdf" w:val="clear"/>
+                <w:rtl w:val="0"/>
+              </w:rPr>
+              <w:t xml:space="preserve">if</w:t>
+            </w:r>
+            <w:r>
+              <w:rPr>
+                <w:rFonts w:ascii="Consolas" w:cs="Consolas" w:eastAsia="Consolas" w:hAnsi="Consolas"/>
+                <w:color w:val="000000"/>
+                <w:shd w:fill="ffffdf" w:val="clear"/>
+                <w:rtl w:val="0"/>
+              </w:rPr>
+              <w:t xml:space="preserve"> auth_token:</w:t>
+              <w:br w:type="textWrapping"/>
+              <w:t xml:space="preserve">        </w:t>
+            </w:r>
+            <w:r>
+              <w:rPr>
+                <w:rFonts w:ascii="Consolas" w:cs="Consolas" w:eastAsia="Consolas" w:hAnsi="Consolas"/>
+                <w:b w:val="1"/>
+                <w:color w:val="006666"/>
+                <w:shd w:fill="ffffdf" w:val="clear"/>
+                <w:rtl w:val="0"/>
+              </w:rPr>
+              <w:t xml:space="preserve">await</w:t>
+            </w:r>
+            <w:r>
+              <w:rPr>
+                <w:rFonts w:ascii="Consolas" w:cs="Consolas" w:eastAsia="Consolas" w:hAnsi="Consolas"/>
+                <w:color w:val="000000"/>
+                <w:shd w:fill="ffffdf" w:val="clear"/>
+                <w:rtl w:val="0"/>
+              </w:rPr>
+              <w:t xml:space="preserve"> ctx.send(</w:t>
+            </w:r>
+            <w:r>
+              <w:rPr>
+                <w:rFonts w:ascii="Consolas" w:cs="Consolas" w:eastAsia="Consolas" w:hAnsi="Consolas"/>
+                <w:color w:val="0080ff"/>
+                <w:shd w:fill="ffffdf" w:val="clear"/>
+                <w:rtl w:val="0"/>
+              </w:rPr>
+              <w:t xml:space="preserve">f'Hello World </w:t>
+            </w:r>
+            <w:r>
+              <w:rPr>
+                <w:rFonts w:ascii="Consolas" w:cs="Consolas" w:eastAsia="Consolas" w:hAnsi="Consolas"/>
+                <w:color w:val="000000"/>
+                <w:shd w:fill="ffffdf" w:val="clear"/>
+                <w:rtl w:val="0"/>
+              </w:rPr>
+              <w:t xml:space="preserve">{ctx.guild.name}</w:t>
+            </w:r>
+            <w:r>
+              <w:rPr>
+                <w:rFonts w:ascii="Consolas" w:cs="Consolas" w:eastAsia="Consolas" w:hAnsi="Consolas"/>
+                <w:color w:val="0080ff"/>
+                <w:shd w:fill="ffffdf" w:val="clear"/>
+                <w:rtl w:val="0"/>
+              </w:rPr>
+              <w:t xml:space="preserve">!'</w:t>
+            </w:r>
+            <w:r>
+              <w:rPr>
+                <w:rFonts w:ascii="Consolas" w:cs="Consolas" w:eastAsia="Consolas" w:hAnsi="Consolas"/>
+                <w:color w:val="000000"/>
+                <w:shd w:fill="ffffdf" w:val="clear"/>
+                <w:rtl w:val="0"/>
+              </w:rPr>
+              <w:t xml:space="preserve">)</w:t>
+              <w:br w:type="textWrapping"/>
+              <w:t xml:space="preserve">    </w:t>
+            </w:r>
+            <w:r>
+              <w:rPr>
+                <w:rFonts w:ascii="Consolas" w:cs="Consolas" w:eastAsia="Consolas" w:hAnsi="Consolas"/>
+                <w:b w:val="1"/>
+                <w:color w:val="006666"/>
+                <w:shd w:fill="ffffdf" w:val="clear"/>
+                <w:rtl w:val="0"/>
+              </w:rPr>
+              <w:t xml:space="preserve">else</w:t>
+            </w:r>
+            <w:r>
+              <w:rPr>
+                <w:rFonts w:ascii="Consolas" w:cs="Consolas" w:eastAsia="Consolas" w:hAnsi="Consolas"/>
+                <w:color w:val="000000"/>
+                <w:shd w:fill="ffffdf" w:val="clear"/>
+                <w:rtl w:val="0"/>
+              </w:rPr>
+              <w:t xml:space="preserve">:</w:t>
+              <w:br w:type="textWrapping"/>
+              <w:t xml:space="preserve">        </w:t>
+            </w:r>
+            <w:r>
+              <w:rPr>
+                <w:rFonts w:ascii="Consolas" w:cs="Consolas" w:eastAsia="Consolas" w:hAnsi="Consolas"/>
+                <w:b w:val="1"/>
+                <w:color w:val="006666"/>
+                <w:shd w:fill="ffffdf" w:val="clear"/>
+                <w:rtl w:val="0"/>
+              </w:rPr>
+              <w:t xml:space="preserve">await</w:t>
+            </w:r>
+            <w:r>
+              <w:rPr>
+                <w:rFonts w:ascii="Consolas" w:cs="Consolas" w:eastAsia="Consolas" w:hAnsi="Consolas"/>
+                <w:color w:val="000000"/>
+                <w:shd w:fill="ffffdf" w:val="clear"/>
+                <w:rtl w:val="0"/>
+              </w:rPr>
+              <w:t xml:space="preserve"> ctx.send(</w:t>
+            </w:r>
+            <w:r>
+              <w:rPr>
+                <w:rFonts w:ascii="Consolas" w:cs="Consolas" w:eastAsia="Consolas" w:hAnsi="Consolas"/>
+                <w:color w:val="0080ff"/>
+                <w:shd w:fill="ffffdf" w:val="clear"/>
+                <w:rtl w:val="0"/>
+              </w:rPr>
+              <w:t xml:space="preserve">'Authentication token not found. Please add the bot to the server again.'</w:t>
+            </w:r>
+            <w:r>
+              <w:rPr>
+                <w:rFonts w:ascii="Consolas" w:cs="Consolas" w:eastAsia="Consolas" w:hAnsi="Consolas"/>
+                <w:color w:val="000000"/>
+                <w:shd w:fill="ffffdf" w:val="clear"/>
+                <w:rtl w:val="0"/>
+              </w:rPr>
+              <w:t xml:space="preserve">)</w:t>
+            </w:r>
+            <w:r>
+              <w:rPr>
+                <w:rtl w:val="0"/>
+              </w:rPr>
+            </w:r>
+          </w:p>
+        </w:tc>
+      </w:tr>
+    </w:tbl>
+    <w:p>
+      <w:pPr>
+        <w:rPr/>
+      </w:pPr>
+      <w:r>
+        <w:rPr>
+          <w:rtl w:val="0"/>
+        </w:rPr>
+      </w:r>
+    </w:p>
+    <w:p>
+      <w:pPr>
+        <w:pStyle w:val="Heading2"/>
+        <w:numPr>
+          <w:ilvl w:val="0"/>
+          <w:numId w:val="7"/>
+        </w:numPr>
+        <w:spacing w:after="0" w:afterAutospacing="0"/>
+        <w:ind w:left="720" w:hanging="360"/>
+        <w:rPr/>
+      </w:pPr>
+      <w:bookmarkStart w:colFirst="0" w:colLast="0" w:name="_gk2rh6co1827" w:id="9"/>
+      <w:bookmarkEnd w:id="9"/>
+      <w:r>
+        <w:rPr>
+          <w:rtl w:val="0"/>
+        </w:rPr>
+        <w:t xml:space="preserve">Get Auth Token Function</w:t>
+      </w:r>
+    </w:p>
+    <w:p>
+      <w:pPr>
+        <w:numPr>
+          <w:ilvl w:val="0"/>
+          <w:numId w:val="2"/>
+        </w:numPr>
+        <w:ind w:left="720" w:hanging="360"/>
+        <w:rPr>
+          <w:u w:val="none"/>
+        </w:rPr>
+      </w:pPr>
+      <w:r>
+        <w:rPr>
+          <w:rtl w:val="0"/>
+        </w:rPr>
+        <w:t xml:space="preserve">The `get_auth_token` function retrieves the authentication token for a given server ID from the MySQL database.</w:t>
+      </w:r>
+    </w:p>
+    <w:p>
+      <w:pPr>
+        <w:rPr/>
+      </w:pPr>
+      <w:r>
+        <w:rPr>
+          <w:rtl w:val="0"/>
+        </w:rPr>
+      </w:r>
+    </w:p>
+    <w:tbl>
+      <w:tblPr>
+        <w:tblStyle w:val="Table6"/>
+        <w:jc w:val="left"/>
+        <w:tblLayout w:type="fixed"/>
+        <w:tblLook w:val="0600"/>
+      </w:tblPr>
+      <w:tblGrid>
+        <w:gridCol w:w="9360"/>
+        <w:tblGridChange w:id="0">
+          <w:tblGrid>
+            <w:gridCol w:w="9360"/>
+          </w:tblGrid>
+        </w:tblGridChange>
+      </w:tblGrid>
+      <w:tr>
+        <w:trPr>
+          <w:cantSplit w:val="0"/>
+          <w:tblHeader w:val="0"/>
+        </w:trPr>
+        <w:tc>
+          <w:tcPr>
+            <w:shd w:fill="ffffdf" w:val="clear"/>
+            <w:tcMar>
+              <w:top w:w="100.0" w:type="dxa"/>
+              <w:left w:w="100.0" w:type="dxa"/>
+              <w:bottom w:w="100.0" w:type="dxa"/>
+              <w:right w:w="100.0" w:type="dxa"/>
+            </w:tcMar>
+            <w:vAlign w:val="top"/>
+          </w:tcPr>
+          <w:p>
+            <w:pPr>
+              <w:keepNext w:val="0"/>
+              <w:keepLines w:val="0"/>
+              <w:pageBreakBefore w:val="0"/>
+              <w:widowControl w:val="0"/>
+              <w:pBdr>
+                <w:top w:space="0" w:sz="0" w:val="nil"/>
+                <w:left w:space="0" w:sz="0" w:val="nil"/>
+                <w:bottom w:space="0" w:sz="0" w:val="nil"/>
+                <w:right w:space="0" w:sz="0" w:val="nil"/>
+                <w:between w:space="0" w:sz="0" w:val="nil"/>
+              </w:pBdr>
+              <w:shd w:fill="auto" w:val="clear"/>
+              <w:spacing w:after="0" w:before="0" w:line="276" w:lineRule="auto"/>
+              <w:ind w:left="0" w:right="0" w:firstLine="0"/>
+              <w:jc w:val="left"/>
+              <w:rPr/>
+            </w:pPr>
+            <w:r>
+              <w:rPr>
+                <w:rFonts w:ascii="Consolas" w:cs="Consolas" w:eastAsia="Consolas" w:hAnsi="Consolas"/>
+                <w:b w:val="1"/>
                 <w:color w:val="006666"/>
                 <w:shd w:fill="ffffdf" w:val="clear"/>
                 <w:rtl w:val="0"/>
@@ -1442,7 +1547,7 @@
     </w:p>
     <w:tbl>
       <w:tblPr>
-        <w:tblStyle w:val="Table6"/>
+        <w:tblStyle w:val="Table7"/>
         <w:jc w:val="left"/>
         <w:tblLayout w:type="fixed"/>
         <w:tblLook w:val="0600"/>
@@ -2726,6 +2831,19 @@
     </w:tblPr>
   </w:style>
   <w:style w:type="table" w:styleId="Table6">
+    <w:basedOn w:val="TableNormal"/>
+    <w:tblPr>
+      <w:tblStyleRowBandSize w:val="1"/>
+      <w:tblStyleColBandSize w:val="1"/>
+      <w:tblCellMar>
+        <w:top w:w="100.0" w:type="dxa"/>
+        <w:left w:w="100.0" w:type="dxa"/>
+        <w:bottom w:w="100.0" w:type="dxa"/>
+        <w:right w:w="100.0" w:type="dxa"/>
+      </w:tblCellMar>
+    </w:tblPr>
+  </w:style>
+  <w:style w:type="table" w:styleId="Table7">
     <w:basedOn w:val="TableNormal"/>
     <w:tblPr>
       <w:tblStyleRowBandSize w:val="1"/>

</xml_diff>